<commit_message>
Update and correct idea de negocios
</commit_message>
<xml_diff>
--- a/Seminario_Tfi/Negocio/Ideas de negocios.docx
+++ b/Seminario_Tfi/Negocio/Ideas de negocios.docx
@@ -4,416 +4,271 @@
   <w:body>
     <w:p>
       <w:pPr>
+        <w:spacing w:line="360" w:lineRule="auto"/>
         <w:jc w:val="center"/>
         <w:rPr>
           <w:b/>
-          <w:sz w:val="32"/>
-          <w:lang w:val="es-AR"/>
+          <w:sz w:val="36"/>
         </w:rPr>
       </w:pPr>
       <w:r>
+        <w:rPr>
+          <w:b/>
+          <w:sz w:val="36"/>
+        </w:rPr>
+        <w:t>Seminario de Aplicación Profesional</w:t>
+      </w:r>
+    </w:p>
+    <w:p>
+      <w:pPr>
+        <w:spacing w:line="360" w:lineRule="auto"/>
+        <w:jc w:val="both"/>
+      </w:pPr>
+      <w:r>
+        <w:rPr>
+          <w:b/>
+        </w:rPr>
+        <w:t>Alumno</w:t>
+      </w:r>
+      <w:r>
+        <w:t>: Vera, Camilo Ernesto (13869)</w:t>
+      </w:r>
+    </w:p>
+    <w:p>
+      <w:pPr>
+        <w:spacing w:line="360" w:lineRule="auto"/>
+        <w:jc w:val="both"/>
+        <w:rPr>
+          <w:szCs w:val="26"/>
+        </w:rPr>
+      </w:pPr>
+      <w:r>
+        <w:rPr>
+          <w:b/>
+          <w:szCs w:val="26"/>
+        </w:rPr>
+        <w:t>Profesor</w:t>
+      </w:r>
+      <w:r>
+        <w:rPr>
+          <w:szCs w:val="26"/>
+        </w:rPr>
+        <w:t xml:space="preserve">: Jorge </w:t>
+      </w:r>
+      <w:proofErr w:type="spellStart"/>
+      <w:r>
+        <w:rPr>
+          <w:szCs w:val="26"/>
+        </w:rPr>
+        <w:t>Scali</w:t>
+      </w:r>
+      <w:proofErr w:type="spellEnd"/>
+    </w:p>
+    <w:p>
+      <w:pPr>
+        <w:spacing w:line="360" w:lineRule="auto"/>
+        <w:jc w:val="both"/>
+      </w:pPr>
+    </w:p>
+    <w:p>
+      <w:pPr>
+        <w:spacing w:line="360" w:lineRule="auto"/>
+        <w:jc w:val="both"/>
         <w:rPr>
           <w:b/>
           <w:sz w:val="32"/>
-          <w:lang w:val="es-AR"/>
         </w:rPr>
-        <w:t>Seminario de ap</w:t>
-      </w:r>
-      <w:bookmarkStart w:id="0" w:name="_GoBack"/>
-      <w:bookmarkEnd w:id="0"/>
+      </w:pPr>
       <w:r>
         <w:rPr>
           <w:b/>
           <w:sz w:val="32"/>
-          <w:lang w:val="es-AR"/>
         </w:rPr>
-        <w:t>licación profesional</w:t>
-      </w:r>
-    </w:p>
-    <w:p>
-      <w:pPr>
-        <w:rPr>
-          <w:lang w:val="es-AR"/>
-        </w:rPr>
-      </w:pPr>
-      <w:r>
-        <w:rPr>
-          <w:b/>
-          <w:lang w:val="es-AR"/>
-        </w:rPr>
-        <w:t>Alumno:</w:t>
-      </w:r>
-      <w:r>
-        <w:rPr>
-          <w:lang w:val="es-AR"/>
-        </w:rPr>
-        <w:t xml:space="preserve"> Ernesto Camilo Vera</w:t>
-      </w:r>
-    </w:p>
-    <w:p>
-      <w:pPr>
-        <w:rPr>
-          <w:lang w:val="es-AR"/>
-        </w:rPr>
-      </w:pPr>
-      <w:r>
-        <w:rPr>
-          <w:b/>
-          <w:lang w:val="es-AR"/>
-        </w:rPr>
-        <w:t>Legajo:</w:t>
-      </w:r>
-      <w:r>
-        <w:rPr>
-          <w:lang w:val="es-AR"/>
-        </w:rPr>
-        <w:t xml:space="preserve"> 13869</w:t>
-      </w:r>
-    </w:p>
-    <w:p>
-      <w:pPr>
-        <w:rPr>
-          <w:lang w:val="es-AR"/>
-        </w:rPr>
-      </w:pPr>
-      <w:r>
-        <w:rPr>
-          <w:b/>
-          <w:sz w:val="24"/>
-          <w:lang w:val="es-AR"/>
-        </w:rPr>
-        <w:t>Profesor:</w:t>
-      </w:r>
-      <w:r>
-        <w:rPr>
-          <w:sz w:val="24"/>
-          <w:lang w:val="es-AR"/>
-        </w:rPr>
+        <w:t>Idea de negocio:</w:t>
+      </w:r>
+    </w:p>
+    <w:p>
+      <w:pPr>
+        <w:spacing w:line="360" w:lineRule="auto"/>
+        <w:ind w:firstLine="696"/>
+        <w:jc w:val="both"/>
+      </w:pPr>
+      <w:proofErr w:type="spellStart"/>
+      <w:r>
+        <w:t>Printer</w:t>
+      </w:r>
+      <w:proofErr w:type="spellEnd"/>
+      <w:r>
+        <w:t xml:space="preserve"> and </w:t>
+      </w:r>
+      <w:proofErr w:type="spellStart"/>
+      <w:r>
+        <w:t>Solutions</w:t>
+      </w:r>
+      <w:proofErr w:type="spellEnd"/>
+      <w:r>
+        <w:t xml:space="preserve"> se dedica</w:t>
+      </w:r>
+      <w:r>
+        <w:t xml:space="preserve"> a la comercialización</w:t>
+      </w:r>
+      <w:r>
+        <w:t>, alquiler, leasing y soporte técnico</w:t>
+      </w:r>
+      <w:r>
+        <w:t xml:space="preserve"> de </w:t>
+      </w:r>
+      <w:r>
+        <w:t xml:space="preserve">fotocopiadoras, </w:t>
+      </w:r>
+      <w:proofErr w:type="spellStart"/>
+      <w:r>
+        <w:t>fotoduplicadoras</w:t>
+      </w:r>
+      <w:proofErr w:type="spellEnd"/>
+      <w:r>
+        <w:t xml:space="preserve">, impresoras, </w:t>
+      </w:r>
+      <w:proofErr w:type="spellStart"/>
+      <w:r>
+        <w:t>scanners</w:t>
+      </w:r>
+      <w:proofErr w:type="spellEnd"/>
+      <w:r>
+        <w:t xml:space="preserve">, equipos de impresión multifunción y plotters  en el área de </w:t>
+      </w:r>
+      <w:r>
+        <w:t xml:space="preserve">la Ciudad Autónoma de Buenos Aires, y </w:t>
+      </w:r>
+      <w:r>
+        <w:t xml:space="preserve">el gran </w:t>
+      </w:r>
+      <w:r>
+        <w:t>Buenos Aires.</w:t>
+      </w:r>
+    </w:p>
+    <w:p>
+      <w:pPr>
+        <w:spacing w:line="360" w:lineRule="auto"/>
+        <w:ind w:firstLine="696"/>
+        <w:jc w:val="both"/>
+      </w:pPr>
+      <w:r>
+        <w:t xml:space="preserve">La empresa ofrece una amplia gama de productos de las mejores y más reconocidas marcas internacionales. Para su compra, alquiler o leasing; la empresa cuenta con un centro de asistencia técnica para realizar reparación y mantenimiento de los equipos. Este centro de asistencia técnica, centraliza la recepción de pedidos de servicio técnico y </w:t>
+      </w:r>
+      <w:r>
+        <w:t>posee</w:t>
+      </w:r>
+      <w:r>
+        <w:t xml:space="preserve"> taller técnico dónde se reparan y reacondicionan los equipos.</w:t>
+      </w:r>
+      <w:r>
         <w:t xml:space="preserve"> </w:t>
       </w:r>
+    </w:p>
+    <w:p>
+      <w:pPr>
+        <w:spacing w:line="360" w:lineRule="auto"/>
+        <w:ind w:firstLine="696"/>
+        <w:jc w:val="both"/>
+      </w:pPr>
+      <w:r>
+        <w:t xml:space="preserve">Algunas </w:t>
+      </w:r>
       <w:proofErr w:type="spellStart"/>
       <w:r>
-        <w:rPr>
-          <w:sz w:val="24"/>
-          <w:lang w:val="es-AR"/>
-        </w:rPr>
-        <w:t>Scali</w:t>
+        <w:t>caracteristicas</w:t>
       </w:r>
       <w:proofErr w:type="spellEnd"/>
-    </w:p>
-    <w:p>
-      <w:pPr>
-        <w:rPr>
-          <w:lang w:val="es-AR"/>
-        </w:rPr>
-      </w:pPr>
-    </w:p>
-    <w:p>
-      <w:pPr>
-        <w:rPr>
-          <w:lang w:val="es-AR"/>
-        </w:rPr>
-      </w:pPr>
-      <w:r>
-        <w:rPr>
-          <w:sz w:val="28"/>
-          <w:lang w:val="es-AR"/>
-        </w:rPr>
-        <w:t>Ideas de negocios:</w:t>
-      </w:r>
-    </w:p>
-    <w:p>
-      <w:pPr>
-        <w:rPr>
-          <w:lang w:val="es-AR"/>
-        </w:rPr>
-      </w:pPr>
-    </w:p>
-    <w:p>
-      <w:pPr>
-        <w:rPr>
-          <w:lang w:val="es-AR"/>
-        </w:rPr>
-      </w:pPr>
-      <w:r>
-        <w:rPr>
-          <w:lang w:val="es-AR"/>
-        </w:rPr>
-        <w:t>1</w:t>
-      </w:r>
-      <w:r>
-        <w:rPr>
-          <w:lang w:val="es-AR"/>
-        </w:rPr>
-        <w:t>. Plataforma de e-</w:t>
+      <w:r>
+        <w:t xml:space="preserve"> destacadas del negocio:</w:t>
+      </w:r>
+    </w:p>
+    <w:p>
+      <w:pPr>
+        <w:spacing w:line="360" w:lineRule="auto"/>
+        <w:ind w:firstLine="696"/>
+        <w:jc w:val="both"/>
+      </w:pPr>
+      <w:r>
+        <w:tab/>
+        <w:t>El servicio técnico especializado, brindado por técnicos con alta capacitación en las tecnologías específicas, certificados por los fabricantes internacionales más importantes.</w:t>
+      </w:r>
+    </w:p>
+    <w:p>
+      <w:pPr>
+        <w:spacing w:line="360" w:lineRule="auto"/>
+        <w:ind w:firstLine="696"/>
+        <w:jc w:val="both"/>
+      </w:pPr>
+      <w:r>
+        <w:t xml:space="preserve"> </w:t>
+      </w:r>
+      <w:r>
+        <w:t xml:space="preserve">El programa de GARANTIAS EXTENDIDAS Y ABONOS FIJOS POR SERVCIO TECNICO que ofrece la empresa eleva la calidad de los servicios pos venta y de garantía de los productos, avalados por ser </w:t>
       </w:r>
       <w:proofErr w:type="spellStart"/>
       <w:r>
-        <w:rPr>
-          <w:lang w:val="es-AR"/>
-        </w:rPr>
-        <w:t>learning</w:t>
+        <w:t>service</w:t>
       </w:r>
       <w:proofErr w:type="spellEnd"/>
       <w:r>
-        <w:rPr>
-          <w:lang w:val="es-AR"/>
-        </w:rPr>
-        <w:t xml:space="preserve"> “Docente digital”</w:t>
-      </w:r>
-      <w:r>
-        <w:rPr>
-          <w:lang w:val="es-AR"/>
-        </w:rPr>
-        <w:t>:</w:t>
-      </w:r>
-    </w:p>
-    <w:p>
-      <w:pPr>
-        <w:rPr>
-          <w:lang w:val="es-AR"/>
-        </w:rPr>
-      </w:pPr>
-      <w:r>
-        <w:rPr>
-          <w:lang w:val="es-AR"/>
-        </w:rPr>
+        <w:t xml:space="preserve"> y distribuidor oficial de marcas como </w:t>
+      </w:r>
+      <w:proofErr w:type="spellStart"/>
+      <w:r>
+        <w:t>Konica</w:t>
+      </w:r>
+      <w:proofErr w:type="spellEnd"/>
+      <w:r>
+        <w:t xml:space="preserve"> – Minolta y </w:t>
+      </w:r>
+      <w:proofErr w:type="spellStart"/>
+      <w:r>
+        <w:t>Brother</w:t>
+      </w:r>
+      <w:proofErr w:type="spellEnd"/>
+      <w:r>
+        <w:t>, la atención personalizada de clientes estudiando los casos particulares y adaptando las mejores soluciones a las necesidades dinámicas de nuestros clientes, acompañándolos en su desarrollo como empresas.</w:t>
+      </w:r>
+    </w:p>
+    <w:p>
+      <w:pPr>
+        <w:spacing w:line="360" w:lineRule="auto"/>
+        <w:jc w:val="both"/>
+      </w:pPr>
+      <w:r>
         <w:tab/>
-        <w:t>La idea surge de la oportunidad de que los docentes escuelas públicas niveles inicial, primaria y secundario no tienen una plataforma de e-</w:t>
+        <w:t>CENTRO DE ATENCION VIRTU</w:t>
+      </w:r>
+      <w:bookmarkStart w:id="0" w:name="_GoBack"/>
+      <w:bookmarkEnd w:id="0"/>
+      <w:r>
+        <w:t>AL, donde los clientes mismos podrán realizar una gran variedad de operaciones entre las cuales se encuentran modificación de datos generales y datos de facturación, contratar nuevos abonos y servicios para los productos que posean, adquirir nuevos productos y servicios y evaluar los medidores de sus equipos hasta la últi</w:t>
+      </w:r>
+      <w:r>
+        <w:t>ma visita del técnico al equipo, instalar y administrar equipos online.</w:t>
+      </w:r>
+    </w:p>
+    <w:p>
+      <w:pPr>
+        <w:spacing w:line="360" w:lineRule="auto"/>
+        <w:jc w:val="both"/>
+      </w:pPr>
+      <w:r>
+        <w:tab/>
+        <w:t xml:space="preserve">Distribuidor oficial de </w:t>
       </w:r>
       <w:proofErr w:type="spellStart"/>
       <w:r>
-        <w:rPr>
-          <w:lang w:val="es-AR"/>
-        </w:rPr>
-        <w:t>learning</w:t>
+        <w:t>Konica</w:t>
       </w:r>
       <w:proofErr w:type="spellEnd"/>
       <w:r>
-        <w:rPr>
-          <w:lang w:val="es-AR"/>
-        </w:rPr>
-        <w:t xml:space="preserve"> moderna como puede ser </w:t>
-      </w:r>
-      <w:proofErr w:type="spellStart"/>
-      <w:r>
-        <w:rPr>
-          <w:lang w:val="es-AR"/>
-        </w:rPr>
-        <w:t>code</w:t>
-      </w:r>
-      <w:proofErr w:type="spellEnd"/>
-      <w:r>
-        <w:rPr>
-          <w:lang w:val="es-AR"/>
-        </w:rPr>
-        <w:t xml:space="preserve"> </w:t>
-      </w:r>
-      <w:proofErr w:type="spellStart"/>
-      <w:r>
-        <w:rPr>
-          <w:lang w:val="es-AR"/>
-        </w:rPr>
-        <w:t>shcool</w:t>
-      </w:r>
-      <w:proofErr w:type="spellEnd"/>
-      <w:r>
-        <w:rPr>
-          <w:lang w:val="es-AR"/>
-        </w:rPr>
-        <w:t xml:space="preserve">. </w:t>
-      </w:r>
-    </w:p>
-    <w:p>
-      <w:pPr>
-        <w:rPr>
-          <w:lang w:val="es-AR"/>
-        </w:rPr>
-      </w:pPr>
-      <w:r>
-        <w:rPr>
-          <w:lang w:val="es-AR"/>
-        </w:rPr>
-        <w:tab/>
-        <w:t>Suscripciones pagas + cursos</w:t>
-      </w:r>
-      <w:r>
-        <w:rPr>
-          <w:lang w:val="es-AR"/>
-        </w:rPr>
-        <w:t xml:space="preserve"> y contenido</w:t>
-      </w:r>
-      <w:r>
-        <w:rPr>
-          <w:lang w:val="es-AR"/>
-        </w:rPr>
-        <w:t xml:space="preserve"> gratuitos.</w:t>
-      </w:r>
-    </w:p>
-    <w:p>
-      <w:pPr>
-        <w:rPr>
-          <w:lang w:val="es-AR"/>
-        </w:rPr>
-      </w:pPr>
-      <w:r>
-        <w:rPr>
-          <w:lang w:val="es-AR"/>
-        </w:rPr>
-        <w:tab/>
-        <w:t>Otorgar puntaje docente.</w:t>
-      </w:r>
-    </w:p>
-    <w:p>
-      <w:pPr>
-        <w:rPr>
-          <w:lang w:val="es-AR"/>
-        </w:rPr>
-      </w:pPr>
-    </w:p>
-    <w:p>
-      <w:pPr>
-        <w:rPr>
-          <w:lang w:val="es-AR"/>
-        </w:rPr>
-      </w:pPr>
-      <w:r>
-        <w:rPr>
-          <w:lang w:val="es-AR"/>
-        </w:rPr>
-        <w:t>2</w:t>
-      </w:r>
-      <w:r>
-        <w:rPr>
-          <w:lang w:val="es-AR"/>
-        </w:rPr>
-        <w:t>. Servicio Técnico y Alquiler de máquinas de copiado”</w:t>
-      </w:r>
-    </w:p>
-    <w:p>
-      <w:pPr>
-        <w:rPr>
-          <w:lang w:val="es-AR"/>
-        </w:rPr>
-      </w:pPr>
-      <w:r>
-        <w:rPr>
-          <w:lang w:val="es-AR"/>
-        </w:rPr>
-        <w:tab/>
-        <w:t>Tecnología desarrollo de portal digital para ventas y administración del emprendimiento.</w:t>
-      </w:r>
-    </w:p>
-    <w:p>
-      <w:pPr>
-        <w:rPr>
-          <w:lang w:val="es-AR"/>
-        </w:rPr>
-      </w:pPr>
-    </w:p>
-    <w:p>
-      <w:pPr>
-        <w:rPr>
-          <w:lang w:val="es-AR"/>
-        </w:rPr>
-      </w:pPr>
-      <w:r>
-        <w:rPr>
-          <w:lang w:val="es-AR"/>
-        </w:rPr>
-        <w:t xml:space="preserve">3. </w:t>
-      </w:r>
-      <w:r>
-        <w:rPr>
-          <w:lang w:val="es-AR"/>
-        </w:rPr>
-        <w:t>Eventos empresariales:</w:t>
-      </w:r>
-    </w:p>
-    <w:p>
-      <w:pPr>
-        <w:rPr>
-          <w:lang w:val="es-AR"/>
-        </w:rPr>
-      </w:pPr>
-      <w:r>
-        <w:rPr>
-          <w:lang w:val="es-AR"/>
-        </w:rPr>
-        <w:tab/>
-        <w:t>Emprendimiento dedicado a la organización de eventos empresariales</w:t>
-      </w:r>
-      <w:r>
-        <w:rPr>
-          <w:lang w:val="es-AR"/>
-        </w:rPr>
-        <w:t>, conferencias, lanzamientos de productos, fiestas.</w:t>
-      </w:r>
-    </w:p>
-    <w:p>
-      <w:pPr>
-        <w:rPr>
-          <w:lang w:val="es-AR"/>
-        </w:rPr>
-      </w:pPr>
-    </w:p>
-    <w:p>
-      <w:pPr>
-        <w:rPr>
-          <w:lang w:val="es-AR"/>
-        </w:rPr>
-      </w:pPr>
-      <w:r>
-        <w:rPr>
-          <w:lang w:val="es-AR"/>
-        </w:rPr>
-        <w:t>4. Turismo</w:t>
-      </w:r>
-      <w:r>
-        <w:rPr>
-          <w:lang w:val="es-AR"/>
-        </w:rPr>
-        <w:t xml:space="preserve"> </w:t>
-      </w:r>
-      <w:r>
-        <w:rPr>
-          <w:lang w:val="es-AR"/>
-        </w:rPr>
-        <w:t>a vela:</w:t>
-      </w:r>
-    </w:p>
-    <w:p>
-      <w:pPr>
-        <w:rPr>
-          <w:lang w:val="es-AR"/>
-        </w:rPr>
-      </w:pPr>
-      <w:r>
-        <w:rPr>
-          <w:lang w:val="es-AR"/>
-        </w:rPr>
-        <w:tab/>
-        <w:t xml:space="preserve">Emprendimiento dedicado al turismo en barcos del tipo velero, con diferentes tipos de opciones y travesías, cruces al Uruguay travesías por el Tigre, rio Paraná, Mar del Plata, Brasil. </w:t>
-      </w:r>
-      <w:r>
-        <w:rPr>
-          <w:lang w:val="es-AR"/>
-        </w:rPr>
-        <w:tab/>
-      </w:r>
-      <w:r>
-        <w:rPr>
-          <w:lang w:val="es-AR"/>
-        </w:rPr>
-        <w:tab/>
-      </w:r>
-      <w:r>
-        <w:rPr>
-          <w:lang w:val="es-AR"/>
-        </w:rPr>
-        <w:t xml:space="preserve"> </w:t>
-      </w:r>
-    </w:p>
+        <w:t xml:space="preserve"> – Minolta, empresa líder en el mercado mundial.</w:t>
+      </w:r>
+    </w:p>
+    <w:p/>
     <w:sectPr>
       <w:pgSz w:w="12240" w:h="15840"/>
       <w:pgMar w:top="1440" w:right="1440" w:bottom="1440" w:left="1440" w:header="720" w:footer="720" w:gutter="0"/>
@@ -583,6 +438,16 @@
   <w:style w:type="paragraph" w:default="1" w:styleId="Normal">
     <w:name w:val="Normal"/>
     <w:qFormat/>
+    <w:rsid w:val="00D81DDF"/>
+    <w:pPr>
+      <w:spacing w:after="0" w:line="240" w:lineRule="auto"/>
+    </w:pPr>
+    <w:rPr>
+      <w:rFonts w:ascii="Times New Roman" w:eastAsia="Times New Roman" w:hAnsi="Times New Roman" w:cs="Times New Roman"/>
+      <w:sz w:val="24"/>
+      <w:szCs w:val="24"/>
+      <w:lang w:val="es-ES" w:eastAsia="es-ES"/>
+    </w:rPr>
   </w:style>
   <w:style w:type="character" w:default="1" w:styleId="DefaultParagraphFont">
     <w:name w:val="Default Paragraph Font"/>
@@ -773,6 +638,16 @@
   <w:style w:type="paragraph" w:default="1" w:styleId="Normal">
     <w:name w:val="Normal"/>
     <w:qFormat/>
+    <w:rsid w:val="00D81DDF"/>
+    <w:pPr>
+      <w:spacing w:after="0" w:line="240" w:lineRule="auto"/>
+    </w:pPr>
+    <w:rPr>
+      <w:rFonts w:ascii="Times New Roman" w:eastAsia="Times New Roman" w:hAnsi="Times New Roman" w:cs="Times New Roman"/>
+      <w:sz w:val="24"/>
+      <w:szCs w:val="24"/>
+      <w:lang w:val="es-ES" w:eastAsia="es-ES"/>
+    </w:rPr>
   </w:style>
   <w:style w:type="character" w:default="1" w:styleId="DefaultParagraphFont">
     <w:name w:val="Default Paragraph Font"/>

</xml_diff>

<commit_message>
Update and correct idea de negocio
</commit_message>
<xml_diff>
--- a/Seminario_Tfi/Negocio/Ideas de negocios.docx
+++ b/Seminario_Tfi/Negocio/Ideas de negocios.docx
@@ -175,11 +175,9 @@
       <w:r>
         <w:t xml:space="preserve">Algunas </w:t>
       </w:r>
-      <w:proofErr w:type="spellStart"/>
-      <w:r>
-        <w:t>caracteristicas</w:t>
-      </w:r>
-      <w:proofErr w:type="spellEnd"/>
+      <w:r>
+        <w:t>características</w:t>
+      </w:r>
       <w:r>
         <w:t xml:space="preserve"> destacadas del negocio:</w:t>
       </w:r>
@@ -221,10 +219,21 @@
       </w:r>
       <w:proofErr w:type="spellEnd"/>
       <w:r>
-        <w:t xml:space="preserve"> – Minolta y </w:t>
+        <w:t xml:space="preserve"> – Minolta</w:t>
+      </w:r>
+      <w:r>
+        <w:t xml:space="preserve">, HP, </w:t>
       </w:r>
       <w:proofErr w:type="spellStart"/>
       <w:r>
+        <w:t>Lexmark</w:t>
+      </w:r>
+      <w:proofErr w:type="spellEnd"/>
+      <w:r>
+        <w:t xml:space="preserve"> y </w:t>
+      </w:r>
+      <w:proofErr w:type="spellStart"/>
+      <w:r>
         <w:t>Brother</w:t>
       </w:r>
       <w:proofErr w:type="spellEnd"/>
@@ -239,12 +248,12 @@
       </w:pPr>
       <w:r>
         <w:tab/>
-        <w:t>CENTRO DE ATENCION VIRTU</w:t>
+        <w:t>CENTRO DE ATENCION VIRTUAL, donde los clientes mismos podrán realizar una gran variedad de operaciones entre las cuales se encuentran modificación de datos generales y datos de</w:t>
       </w:r>
       <w:bookmarkStart w:id="0" w:name="_GoBack"/>
       <w:bookmarkEnd w:id="0"/>
       <w:r>
-        <w:t>AL, donde los clientes mismos podrán realizar una gran variedad de operaciones entre las cuales se encuentran modificación de datos generales y datos de facturación, contratar nuevos abonos y servicios para los productos que posean, adquirir nuevos productos y servicios y evaluar los medidores de sus equipos hasta la últi</w:t>
+        <w:t xml:space="preserve"> facturación, contratar nuevos abonos y servicios para los productos que posean, adquirir nuevos productos y servicios y evaluar los medidores de sus equipos hasta la últi</w:t>
       </w:r>
       <w:r>
         <w:t>ma visita del técnico al equipo, instalar y administrar equipos online.</w:t>

</xml_diff>